<commit_message>
Updated Phase 3 Document for Action Items
</commit_message>
<xml_diff>
--- a/Documents/Phase 3/Project Evaluation.docx
+++ b/Documents/Phase 3/Project Evaluation.docx
@@ -2336,12 +2336,7 @@
         <w:t xml:space="preserve">The </w:t>
       </w:r>
       <w:r>
-        <w:t xml:space="preserve">biggest issue that I faced during the development of the IDS is the lack of useful data to train the Neural Network on.  Originally I had found some data used by the KDD competition in 1999 documented by the Air Force.  However, well into the second phase of the project I found that this data actually used an intelligent system to monitor the traffic along </w:t>
-      </w:r>
-      <w:bookmarkStart w:id="3" w:name="_GoBack"/>
-      <w:bookmarkEnd w:id="3"/>
-      <w:r>
-        <w:t>with using the header information about the packets received.  My implementation of an IDS does not keep track of connections and packets received to use for future packets with the same host.  This caused many issues with unreliable decisions by the neural network due to the inability to properly train.  It would be extremely beneficial to gather new data and modify the training portion of the IDS to handle better training data.  Unfortunately, I did not have time to explore new paths of better data or collecting my own data.  I decided to proceed forward with the current implementation as more of a proof of concept that could be built upon.</w:t>
+        <w:t>biggest issue that I faced during the development of the IDS is the lack of useful data to train the Neural Network on.  Originally I had found some data used by the KDD competition in 1999 documented by the Air Force.  However, well into the second phase of the project I found that this data actually used an intelligent system to monitor the traffic along with using the header information about the packets received.  My implementation of an IDS does not keep track of connections and packets received to use for future packets with the same host.  This caused many issues with unreliable decisions by the neural network due to the inability to properly train.  It would be extremely beneficial to gather new data and modify the training portion of the IDS to handle better training data.  Unfortunately, I did not have time to explore new paths of better data or collecting my own data.  I decided to proceed forward with the current implementation as more of a proof of concept that could be built upon.</w:t>
       </w:r>
     </w:p>
     <w:p>
@@ -2352,14 +2347,14 @@
           <w:numId w:val="6"/>
         </w:numPr>
       </w:pPr>
-      <w:bookmarkStart w:id="4" w:name="_Toc469165305"/>
+      <w:bookmarkStart w:id="3" w:name="_Toc469165305"/>
       <w:r>
         <w:t xml:space="preserve">Lack of </w:t>
       </w:r>
       <w:r>
         <w:t>Knowledge</w:t>
       </w:r>
-      <w:bookmarkEnd w:id="4"/>
+      <w:bookmarkEnd w:id="3"/>
     </w:p>
     <w:p>
       <w:pPr>
@@ -2387,11 +2382,11 @@
           <w:numId w:val="6"/>
         </w:numPr>
       </w:pPr>
-      <w:bookmarkStart w:id="5" w:name="_Toc469165306"/>
+      <w:bookmarkStart w:id="4" w:name="_Toc469165306"/>
       <w:r>
         <w:t>Time Management</w:t>
       </w:r>
-      <w:bookmarkEnd w:id="5"/>
+      <w:bookmarkEnd w:id="4"/>
     </w:p>
     <w:p>
       <w:pPr>
@@ -2414,11 +2409,11 @@
         </w:numPr>
         <w:spacing w:line="276" w:lineRule="auto"/>
       </w:pPr>
-      <w:bookmarkStart w:id="6" w:name="_Toc469165307"/>
+      <w:bookmarkStart w:id="5" w:name="_Toc469165307"/>
       <w:r>
         <w:t>Accuracy of Estimations</w:t>
       </w:r>
-      <w:bookmarkEnd w:id="6"/>
+      <w:bookmarkEnd w:id="5"/>
     </w:p>
     <w:p>
       <w:pPr>
@@ -2428,11 +2423,11 @@
           <w:numId w:val="6"/>
         </w:numPr>
       </w:pPr>
-      <w:bookmarkStart w:id="7" w:name="_Toc469165308"/>
+      <w:bookmarkStart w:id="6" w:name="_Toc469165308"/>
       <w:r>
         <w:t>SLOC and Total Time Estimate</w:t>
       </w:r>
-      <w:bookmarkEnd w:id="7"/>
+      <w:bookmarkEnd w:id="6"/>
     </w:p>
     <w:p>
       <w:pPr>
@@ -2440,6 +2435,9 @@
         <w:jc w:val="center"/>
       </w:pPr>
       <w:r>
+        <w:rPr>
+          <w:noProof/>
+        </w:rPr>
         <w:drawing>
           <wp:inline distT="0" distB="0" distL="0" distR="0" wp14:anchorId="2E680E17" wp14:editId="68F153CE">
             <wp:extent cx="2533650" cy="771525"/>
@@ -2539,11 +2537,11 @@
           <w:numId w:val="6"/>
         </w:numPr>
       </w:pPr>
-      <w:bookmarkStart w:id="8" w:name="_Toc469165309"/>
+      <w:bookmarkStart w:id="7" w:name="_Toc469165309"/>
       <w:r>
         <w:t>Time Breakdowns</w:t>
       </w:r>
-      <w:bookmarkEnd w:id="8"/>
+      <w:bookmarkEnd w:id="7"/>
     </w:p>
     <w:p>
       <w:pPr>
@@ -2882,11 +2880,11 @@
           <w:numId w:val="6"/>
         </w:numPr>
       </w:pPr>
-      <w:bookmarkStart w:id="9" w:name="_Toc469165310"/>
+      <w:bookmarkStart w:id="8" w:name="_Toc469165310"/>
       <w:r>
         <w:t>Task Estimation</w:t>
       </w:r>
-      <w:bookmarkEnd w:id="9"/>
+      <w:bookmarkEnd w:id="8"/>
     </w:p>
     <w:p>
       <w:pPr>
@@ -3340,11 +3338,11 @@
           <w:numId w:val="6"/>
         </w:numPr>
       </w:pPr>
-      <w:bookmarkStart w:id="10" w:name="_Toc469165311"/>
+      <w:bookmarkStart w:id="9" w:name="_Toc469165311"/>
       <w:r>
         <w:t>Lessons Learned</w:t>
       </w:r>
-      <w:bookmarkEnd w:id="10"/>
+      <w:bookmarkEnd w:id="9"/>
     </w:p>
     <w:p>
       <w:pPr>
@@ -3354,18 +3352,23 @@
           <w:numId w:val="6"/>
         </w:numPr>
       </w:pPr>
-      <w:bookmarkStart w:id="11" w:name="_Toc469165312"/>
+      <w:bookmarkStart w:id="10" w:name="_Toc469165312"/>
       <w:r>
         <w:t>Neural Networks</w:t>
       </w:r>
-      <w:bookmarkEnd w:id="11"/>
+      <w:bookmarkEnd w:id="10"/>
     </w:p>
     <w:p>
       <w:pPr>
         <w:ind w:left="1200"/>
       </w:pPr>
       <w:r>
-        <w:t>Prior to this project, I knew very little about how neural networks really worked.  This project greatly increased my knowledge in this area.  I learned how to implement a neural network using matrix multiplication and sigmoid functions.  One important point I learned through the development of my neural network is that they are very difficult to make extremely accurate.  Much of the accuracy depends on the training data.</w:t>
+        <w:t>Prior to this project, I knew very little about how neural networks really worked.  This project greatly increased my knowledge in this area.  I learned how to implement a neural network using matrix multiplication and sigmoid functions.  One important point I learned through the developm</w:t>
+      </w:r>
+      <w:bookmarkStart w:id="11" w:name="_GoBack"/>
+      <w:bookmarkEnd w:id="11"/>
+      <w:r>
+        <w:t>ent of my neural network is that they are very difficult to make extremely accurate.  Much of the accuracy depends on the training data.</w:t>
       </w:r>
     </w:p>
     <w:p>
@@ -3393,10 +3396,10 @@
           <w:noProof/>
         </w:rPr>
         <w:drawing>
-          <wp:inline distT="0" distB="0" distL="0" distR="0" wp14:anchorId="5A14C68A" wp14:editId="6A117D3D">
-            <wp:extent cx="4090035" cy="2387762"/>
-            <wp:effectExtent l="0" t="0" r="5715" b="0"/>
-            <wp:docPr id="3" name="Picture 3"/>
+          <wp:inline distT="0" distB="0" distL="0" distR="0" wp14:anchorId="0717C19F" wp14:editId="7CCDB23C">
+            <wp:extent cx="4133850" cy="2622463"/>
+            <wp:effectExtent l="0" t="0" r="0" b="6985"/>
+            <wp:docPr id="3" name="Picture 2"/>
             <wp:cNvGraphicFramePr>
               <a:graphicFrameLocks xmlns:a="http://schemas.openxmlformats.org/drawingml/2006/main" noChangeAspect="1"/>
             </wp:cNvGraphicFramePr>
@@ -3404,33 +3407,25 @@
               <a:graphicData uri="http://schemas.openxmlformats.org/drawingml/2006/picture">
                 <pic:pic xmlns:pic="http://schemas.openxmlformats.org/drawingml/2006/picture">
                   <pic:nvPicPr>
-                    <pic:cNvPr id="0" name="Picture 2"/>
+                    <pic:cNvPr id="3" name="Picture 2"/>
                     <pic:cNvPicPr>
-                      <a:picLocks noChangeAspect="1" noChangeArrowheads="1"/>
+                      <a:picLocks noChangeAspect="1"/>
                     </pic:cNvPicPr>
                   </pic:nvPicPr>
                   <pic:blipFill>
-                    <a:blip r:embed="rId19">
-                      <a:extLst>
-                        <a:ext uri="{28A0092B-C50C-407E-A947-70E740481C1C}">
-                          <a14:useLocalDpi xmlns:a14="http://schemas.microsoft.com/office/drawing/2010/main" val="0"/>
-                        </a:ext>
-                      </a:extLst>
-                    </a:blip>
-                    <a:srcRect/>
+                    <a:blip r:embed="rId19"/>
                     <a:stretch>
                       <a:fillRect/>
                     </a:stretch>
                   </pic:blipFill>
-                  <pic:spPr bwMode="auto">
+                  <pic:spPr>
                     <a:xfrm>
                       <a:off x="0" y="0"/>
-                      <a:ext cx="4099443" cy="2393254"/>
+                      <a:ext cx="4144092" cy="2628960"/>
                     </a:xfrm>
                     <a:prstGeom prst="rect">
                       <a:avLst/>
                     </a:prstGeom>
-                    <a:noFill/>
                   </pic:spPr>
                 </pic:pic>
               </a:graphicData>
@@ -3744,7 +3739,7 @@
           <w:rPr>
             <w:noProof/>
           </w:rPr>
-          <w:t>6</w:t>
+          <w:t>11</w:t>
         </w:r>
         <w:r>
           <w:rPr>
@@ -16268,7 +16263,7 @@
 </file>
 
 <file path=customXml/itemProps1.xml><?xml version="1.0" encoding="utf-8"?>
-<ds:datastoreItem xmlns:ds="http://schemas.openxmlformats.org/officeDocument/2006/customXml" ds:itemID="{FEE04D1A-BC1E-4613-8C61-336B81F5C83E}">
+<ds:datastoreItem xmlns:ds="http://schemas.openxmlformats.org/officeDocument/2006/customXml" ds:itemID="{D98F4B14-1199-401A-BCF6-E1DA86355CE6}">
   <ds:schemaRefs>
     <ds:schemaRef ds:uri="http://schemas.openxmlformats.org/officeDocument/2006/bibliography"/>
   </ds:schemaRefs>

</xml_diff>